<commit_message>
Final changes for round 2.
</commit_message>
<xml_diff>
--- a/LaTeX/Trend_Analysis_Abstract.docx
+++ b/LaTeX/Trend_Analysis_Abstract.docx
@@ -10,51 +10,7 @@
       <w:bookmarkStart w:id="0" w:name="__DdeLink__1233_1432833129"/>
       <w:r>
         <w:rPr/>
-        <w:t>In South Africa 129 in situ temperature time series of up to 43 years are used for investigations of the thermal characteristics of coastal seawater. They are collected with handheld thermometers or underwater temperature recorders (UTRs) and are recorded at precisions from 0.5</w:t>
-      </w:r>
-      <w:r>
-        <w:rPr/>
-        <w:t>°</w:t>
-      </w:r>
-      <w:r>
-        <w:rPr/>
-        <w:t>C to 0.001</w:t>
-      </w:r>
-      <w:r>
-        <w:rPr/>
-        <w:t>°</w:t>
-      </w:r>
-      <w:r>
-        <w:rPr/>
-        <w:t>C. Using the natural range of seasonal signals and variability for 84 of these time series, their length, decadal trend and data precision were systematically varied before fitting generalized least squares (GLS) models to study the effect these variables have on trend detection. The variables that contributed most to accurate trend detection in decreasing order were: time series length, decadal trend, variance, percentage of missing data (%NA) and measurement precision. Time series &gt; 30 years in length are preferred and though larger decadal trends are modeled more accurately, modeled significance (p-value) is largely affected by the variance present. The risk of committing both type 1 and 2 errors increases when ≥ 5%NA is present. There is no appreciable effect on model accuracy between measurement precision of 0.1</w:t>
-      </w:r>
-      <w:r>
-        <w:rPr/>
-        <w:t>°</w:t>
-      </w:r>
-      <w:r>
-        <w:rPr/>
-        <w:t>C to 0.001</w:t>
-      </w:r>
-      <w:r>
-        <w:rPr/>
-        <w:t>°</w:t>
-      </w:r>
-      <w:r>
-        <w:rPr/>
-        <w:t xml:space="preserve">C. </w:t>
-      </w:r>
-      <w:r>
-        <w:rPr/>
-        <w:t>M</w:t>
-      </w:r>
-      <w:r>
-        <w:rPr/>
-        <w:t>easurement precisions of 0.5</w:t>
-      </w:r>
-      <w:r>
-        <w:rPr/>
-        <w:t>°</w:t>
+        <w:t>In South Africa 129 in situ temperature time series of up to 43 years are used for investigations of the thermal characteristics of coastal seawater. They are collected with handheld thermometers or underwater temperature recorders (UTRs) and are recorded at precisions from 0.5°C to 0.001°C. Using the natural range of seasonal signals and variability for 84 of these time series, their length, decadal trend and data precision were systematically varied before fitting generalized least squares (GLS) models to study the effect these variables have on trend detection. The variables that contributed most to accurate trend detection in decreasing order were: time series length, decadal trend, variance, percentage of missing data (%NA) and measurement precision. Time series &gt; 30 years in length are preferred, and though larger decadal trends are modeled more accurately, modeled significance (p-value) is largely affected by the variance present. The risk of committing both type 1 and 2 errors increases when ≥ 5%NA is present. There is no appreciable effect on model accuracy between measurement precision of 0.1°C to 0.001°C. Measurement precisions of 0.5°</w:t>
       </w:r>
       <w:bookmarkEnd w:id="0"/>
       <w:r>

</xml_diff>